<commit_message>
New Quiz app plan
</commit_message>
<xml_diff>
--- a/Quiz app.docx
+++ b/Quiz app.docx
@@ -1,6 +1,6 @@
 
 <file path=word/document.xml><?xml version="1.0" encoding="utf-8"?>
-<w:document xmlns:wpc="http://schemas.microsoft.com/office/word/2010/wordprocessingCanvas" xmlns:cx="http://schemas.microsoft.com/office/drawing/2014/chartex" xmlns:cx1="http://schemas.microsoft.com/office/drawing/2015/9/8/chartex" xmlns:cx2="http://schemas.microsoft.com/office/drawing/2015/10/21/chartex" xmlns:cx3="http://schemas.microsoft.com/office/drawing/2016/5/9/chartex" xmlns:cx4="http://schemas.microsoft.com/office/drawing/2016/5/10/chartex" xmlns:cx5="http://schemas.microsoft.com/office/drawing/2016/5/11/chartex" xmlns:cx6="http://schemas.microsoft.com/office/drawing/2016/5/12/chartex" xmlns:cx7="http://schemas.microsoft.com/office/drawing/2016/5/13/chartex" xmlns:cx8="http://schemas.microsoft.com/office/drawing/2016/5/14/chartex" xmlns:mc="http://schemas.openxmlformats.org/markup-compatibility/2006" xmlns:aink="http://schemas.microsoft.com/office/drawing/2016/ink" xmlns:am3d="http://schemas.microsoft.com/office/drawing/2017/model3d" xmlns:o="urn:schemas-microsoft-com:office:office" xmlns:r="http://schemas.openxmlformats.org/officeDocument/2006/relationships" xmlns:m="http://schemas.openxmlformats.org/officeDocument/2006/math" xmlns:v="urn:schemas-microsoft-com:vml" xmlns:wp14="http://schemas.microsoft.com/office/word/2010/wordprocessingDrawing" xmlns:wp="http://schemas.openxmlformats.org/drawingml/2006/wordprocessingDrawing" xmlns:w10="urn:schemas-microsoft-com:office:word" xmlns:w="http://schemas.openxmlformats.org/wordprocessingml/2006/main" xmlns:w14="http://schemas.microsoft.com/office/word/2010/wordml" xmlns:w15="http://schemas.microsoft.com/office/word/2012/wordml" xmlns:w16cex="http://schemas.microsoft.com/office/word/2018/wordml/cex" xmlns:w16cid="http://schemas.microsoft.com/office/word/2016/wordml/cid" xmlns:w16="http://schemas.microsoft.com/office/word/2018/wordml" xmlns:w16sdtdh="http://schemas.microsoft.com/office/word/2020/wordml/sdtdatahash" xmlns:w16se="http://schemas.microsoft.com/office/word/2015/wordml/symex" xmlns:wpg="http://schemas.microsoft.com/office/word/2010/wordprocessingGroup" xmlns:wpi="http://schemas.microsoft.com/office/word/2010/wordprocessingInk" xmlns:wne="http://schemas.microsoft.com/office/word/2006/wordml" xmlns:wps="http://schemas.microsoft.com/office/word/2010/wordprocessingShape" mc:Ignorable="w14 w15 w16se w16cid w16 w16cex w16sdtdh wp14">
+<w:document xmlns:wpc="http://schemas.microsoft.com/office/word/2010/wordprocessingCanvas" xmlns:cx="http://schemas.microsoft.com/office/drawing/2014/chartex" xmlns:cx1="http://schemas.microsoft.com/office/drawing/2015/9/8/chartex" xmlns:cx2="http://schemas.microsoft.com/office/drawing/2015/10/21/chartex" xmlns:cx3="http://schemas.microsoft.com/office/drawing/2016/5/9/chartex" xmlns:cx4="http://schemas.microsoft.com/office/drawing/2016/5/10/chartex" xmlns:cx5="http://schemas.microsoft.com/office/drawing/2016/5/11/chartex" xmlns:cx6="http://schemas.microsoft.com/office/drawing/2016/5/12/chartex" xmlns:cx7="http://schemas.microsoft.com/office/drawing/2016/5/13/chartex" xmlns:cx8="http://schemas.microsoft.com/office/drawing/2016/5/14/chartex" xmlns:mc="http://schemas.openxmlformats.org/markup-compatibility/2006" xmlns:aink="http://schemas.microsoft.com/office/drawing/2016/ink" xmlns:am3d="http://schemas.microsoft.com/office/drawing/2017/model3d" xmlns:o="urn:schemas-microsoft-com:office:office" xmlns:r="http://schemas.openxmlformats.org/officeDocument/2006/relationships" xmlns:m="http://schemas.openxmlformats.org/officeDocument/2006/math" xmlns:v="urn:schemas-microsoft-com:vml" xmlns:wp14="http://schemas.microsoft.com/office/word/2010/wordprocessingDrawing" xmlns:wp="http://schemas.openxmlformats.org/drawingml/2006/wordprocessingDrawing" xmlns:w10="urn:schemas-microsoft-com:office:word" xmlns:w="http://schemas.openxmlformats.org/wordprocessingml/2006/main" xmlns:w14="http://schemas.microsoft.com/office/word/2010/wordml" xmlns:w15="http://schemas.microsoft.com/office/word/2012/wordml" xmlns:w16cid="http://schemas.microsoft.com/office/word/2016/wordml/cid" xmlns:w16se="http://schemas.microsoft.com/office/word/2015/wordml/symex" xmlns:wpg="http://schemas.microsoft.com/office/word/2010/wordprocessingGroup" xmlns:wpi="http://schemas.microsoft.com/office/word/2010/wordprocessingInk" xmlns:wne="http://schemas.microsoft.com/office/word/2006/wordml" xmlns:wps="http://schemas.microsoft.com/office/word/2010/wordprocessingShape" mc:Ignorable="w14 w15 w16se w16cid wp14">
   <w:body>
     <w:p>
       <w:pPr>
@@ -167,7 +167,7 @@
               </wp:anchor>
             </w:drawing>
           </mc:Choice>
-          <mc:Fallback>
+          <mc:Fallback xmlns:w16sdtdh="http://schemas.microsoft.com/office/word/2020/wordml/sdtdatahash" xmlns:w16="http://schemas.microsoft.com/office/word/2018/wordml" xmlns:w16cex="http://schemas.microsoft.com/office/word/2018/wordml/cex">
             <w:pict>
               <v:shapetype w14:anchorId="234C6A82" id="_x0000_t202" coordsize="21600,21600" o:spt="202" path="m,l,21600r21600,l21600,xe">
                 <v:stroke joinstyle="miter"/>
@@ -345,7 +345,7 @@
               </wp:anchor>
             </w:drawing>
           </mc:Choice>
-          <mc:Fallback>
+          <mc:Fallback xmlns:w16sdtdh="http://schemas.microsoft.com/office/word/2020/wordml/sdtdatahash" xmlns:w16="http://schemas.microsoft.com/office/word/2018/wordml" xmlns:w16cex="http://schemas.microsoft.com/office/word/2018/wordml/cex">
             <w:pict>
               <v:roundrect w14:anchorId="1D5FB993" id="Rectangle: Rounded Corners 1" o:spid="_x0000_s1027" style="position:absolute;left:0;text-align:left;margin-left:697.2pt;margin-top:6.95pt;width:98.4pt;height:129.75pt;z-index:251660288;visibility:visible;mso-wrap-style:square;mso-wrap-distance-left:9pt;mso-wrap-distance-top:0;mso-wrap-distance-right:9pt;mso-wrap-distance-bottom:0;mso-position-horizontal:absolute;mso-position-horizontal-relative:text;mso-position-vertical:absolute;mso-position-vertical-relative:text;v-text-anchor:middle" arcsize="10923f" o:gfxdata="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" fillcolor="#4472c4 [3204]" strokecolor="#1f3763 [1604]" strokeweight="1pt">
                 <v:stroke joinstyle="miter"/>
@@ -375,15 +375,17 @@
           <w:b/>
           <w:bCs/>
         </w:rPr>
-        <w:t>s</w:t>
+        <w:t>S: -</w:t>
       </w:r>
       <w:r>
         <w:rPr>
           <w:b/>
           <w:bCs/>
         </w:rPr>
-        <w:t>:</w:t>
-      </w:r>
+        <w:t xml:space="preserve"> Sambit</w:t>
+      </w:r>
+      <w:bookmarkStart w:id="0" w:name="_GoBack"/>
+      <w:bookmarkEnd w:id="0"/>
     </w:p>
     <w:p>
       <w:r>
@@ -459,7 +461,7 @@
               </wp:anchor>
             </w:drawing>
           </mc:Choice>
-          <mc:Fallback>
+          <mc:Fallback xmlns:w16sdtdh="http://schemas.microsoft.com/office/word/2020/wordml/sdtdatahash" xmlns:w16="http://schemas.microsoft.com/office/word/2018/wordml" xmlns:w16cex="http://schemas.microsoft.com/office/word/2018/wordml/cex">
             <w:pict>
               <v:rect w14:anchorId="7D83F0CD" id="Rectangle 4" o:spid="_x0000_s1028" style="position:absolute;left:0;text-align:left;margin-left:700.75pt;margin-top:5.25pt;width:92.65pt;height:22.8pt;z-index:251663360;visibility:visible;mso-wrap-style:square;mso-wrap-distance-left:9pt;mso-wrap-distance-top:0;mso-wrap-distance-right:9pt;mso-wrap-distance-bottom:0;mso-position-horizontal:absolute;mso-position-horizontal-relative:text;mso-position-vertical:absolute;mso-position-vertical-relative:text;v-text-anchor:middle" o:gfxdata="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" fillcolor="#4472c4 [3204]" strokecolor="#1f3763 [1604]" strokeweight="1pt">
                 <v:textbox>
@@ -588,7 +590,7 @@
               </wp:anchor>
             </w:drawing>
           </mc:Choice>
-          <mc:Fallback>
+          <mc:Fallback xmlns:w16sdtdh="http://schemas.microsoft.com/office/word/2020/wordml/sdtdatahash" xmlns:w16="http://schemas.microsoft.com/office/word/2018/wordml" xmlns:w16cex="http://schemas.microsoft.com/office/word/2018/wordml/cex">
             <w:pict>
               <v:roundrect w14:anchorId="4DCE08D3" id="Rectangle: Rounded Corners 8" o:spid="_x0000_s1029" style="position:absolute;left:0;text-align:left;margin-left:798.4pt;margin-top:1.2pt;width:38.5pt;height:57pt;z-index:251667456;visibility:visible;mso-wrap-style:square;mso-width-percent:0;mso-height-percent:0;mso-wrap-distance-left:9pt;mso-wrap-distance-top:0;mso-wrap-distance-right:9pt;mso-wrap-distance-bottom:0;mso-position-horizontal:absolute;mso-position-horizontal-relative:text;mso-position-vertical:absolute;mso-position-vertical-relative:text;mso-width-percent:0;mso-height-percent:0;mso-width-relative:margin;mso-height-relative:margin;v-text-anchor:middle" arcsize="10923f" o:gfxdata="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" fillcolor="#ed7d31 [3205]" strokecolor="#1f3763 [1604]" strokeweight="1pt">
                 <v:stroke joinstyle="miter"/>
@@ -682,7 +684,7 @@
               </wp:anchor>
             </w:drawing>
           </mc:Choice>
-          <mc:Fallback>
+          <mc:Fallback xmlns:w16sdtdh="http://schemas.microsoft.com/office/word/2020/wordml/sdtdatahash" xmlns:w16="http://schemas.microsoft.com/office/word/2018/wordml" xmlns:w16cex="http://schemas.microsoft.com/office/word/2018/wordml/cex">
             <w:pict>
               <v:roundrect w14:anchorId="3AF0E9E4" id="Rectangle: Rounded Corners 2" o:spid="_x0000_s1030" style="position:absolute;left:0;text-align:left;margin-left:838.25pt;margin-top:.45pt;width:139.7pt;height:60.6pt;z-index:251661312;visibility:visible;mso-wrap-style:square;mso-wrap-distance-left:9pt;mso-wrap-distance-top:0;mso-wrap-distance-right:9pt;mso-wrap-distance-bottom:0;mso-position-horizontal:absolute;mso-position-horizontal-relative:text;mso-position-vertical:absolute;mso-position-vertical-relative:text;v-text-anchor:middle" arcsize="10923f" o:gfxdata="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" fillcolor="#4472c4 [3204]" strokecolor="#1f3763 [1604]" strokeweight="1pt">
                 <v:stroke joinstyle="miter"/>
@@ -779,7 +781,7 @@
               </wp:anchor>
             </w:drawing>
           </mc:Choice>
-          <mc:Fallback>
+          <mc:Fallback xmlns:w16sdtdh="http://schemas.microsoft.com/office/word/2020/wordml/sdtdatahash" xmlns:w16="http://schemas.microsoft.com/office/word/2018/wordml" xmlns:w16cex="http://schemas.microsoft.com/office/word/2018/wordml/cex">
             <w:pict>
               <v:roundrect w14:anchorId="17DA0F0D" id="Rectangle: Rounded Corners 7" o:spid="_x0000_s1031" style="position:absolute;left:0;text-align:left;margin-left:655.15pt;margin-top:4.05pt;width:40.65pt;height:57.75pt;z-index:251666432;visibility:visible;mso-wrap-style:square;mso-wrap-distance-left:9pt;mso-wrap-distance-top:0;mso-wrap-distance-right:9pt;mso-wrap-distance-bottom:0;mso-position-horizontal:absolute;mso-position-horizontal-relative:text;mso-position-vertical:absolute;mso-position-vertical-relative:text;v-text-anchor:middle" arcsize="10923f" o:gfxdata="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" fillcolor="#ed7d31 [3205]" strokecolor="#1f3763 [1604]" strokeweight="1pt">
                 <v:stroke joinstyle="miter"/>
@@ -888,7 +890,7 @@
               </wp:anchor>
             </w:drawing>
           </mc:Choice>
-          <mc:Fallback>
+          <mc:Fallback xmlns:w16sdtdh="http://schemas.microsoft.com/office/word/2020/wordml/sdtdatahash" xmlns:w16="http://schemas.microsoft.com/office/word/2018/wordml" xmlns:w16cex="http://schemas.microsoft.com/office/word/2018/wordml/cex">
             <w:pict>
               <v:roundrect w14:anchorId="6FD5C257" id="Rectangle: Rounded Corners 3" o:spid="_x0000_s1032" style="position:absolute;left:0;text-align:left;margin-left:497.5pt;margin-top:.45pt;width:155.4pt;height:62.7pt;z-index:251662336;visibility:visible;mso-wrap-style:square;mso-wrap-distance-left:9pt;mso-wrap-distance-top:0;mso-wrap-distance-right:9pt;mso-wrap-distance-bottom:0;mso-position-horizontal:absolute;mso-position-horizontal-relative:text;mso-position-vertical:absolute;mso-position-vertical-relative:text;v-text-anchor:middle" arcsize="10923f" o:gfxdata="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" fillcolor="#4472c4 [3204]" strokecolor="#1f3763 [1604]" strokeweight="1pt">
                 <v:stroke joinstyle="miter"/>
@@ -1003,7 +1005,7 @@
               </wp:anchor>
             </w:drawing>
           </mc:Choice>
-          <mc:Fallback>
+          <mc:Fallback xmlns:w16sdtdh="http://schemas.microsoft.com/office/word/2020/wordml/sdtdatahash" xmlns:w16="http://schemas.microsoft.com/office/word/2018/wordml" xmlns:w16cex="http://schemas.microsoft.com/office/word/2018/wordml/cex">
             <w:pict>
               <v:rect w14:anchorId="3E18E4B1" id="Rectangle 5" o:spid="_x0000_s1033" style="position:absolute;left:0;text-align:left;margin-left:703.6pt;margin-top:4.75pt;width:86.25pt;height:25.65pt;z-index:251664384;visibility:visible;mso-wrap-style:square;mso-width-percent:0;mso-height-percent:0;mso-wrap-distance-left:9pt;mso-wrap-distance-top:0;mso-wrap-distance-right:9pt;mso-wrap-distance-bottom:0;mso-position-horizontal:absolute;mso-position-horizontal-relative:text;mso-position-vertical:absolute;mso-position-vertical-relative:text;mso-width-percent:0;mso-height-percent:0;mso-width-relative:margin;mso-height-relative:margin;v-text-anchor:middle" o:gfxdata="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" fillcolor="#4472c4 [3204]" strokecolor="#1f3763 [1604]" strokeweight="1pt">
                 <v:textbox>
@@ -1120,7 +1122,7 @@
               </wp:anchor>
             </w:drawing>
           </mc:Choice>
-          <mc:Fallback>
+          <mc:Fallback xmlns:w16sdtdh="http://schemas.microsoft.com/office/word/2020/wordml/sdtdatahash" xmlns:w16="http://schemas.microsoft.com/office/word/2018/wordml" xmlns:w16cex="http://schemas.microsoft.com/office/word/2018/wordml/cex">
             <w:pict>
               <v:rect w14:anchorId="50D3A28C" id="Rectangle 6" o:spid="_x0000_s1034" style="position:absolute;left:0;text-align:left;margin-left:705.75pt;margin-top:8.5pt;width:84.1pt;height:22.1pt;z-index:251665408;visibility:visible;mso-wrap-style:square;mso-wrap-distance-left:9pt;mso-wrap-distance-top:0;mso-wrap-distance-right:9pt;mso-wrap-distance-bottom:0;mso-position-horizontal:absolute;mso-position-horizontal-relative:text;mso-position-vertical:absolute;mso-position-vertical-relative:text;v-text-anchor:middle" o:gfxdata="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" fillcolor="#4472c4 [3204]" strokecolor="#1f3763 [1604]" strokeweight="1pt">
                 <v:textbox>
@@ -1306,7 +1308,7 @@
               </wp:anchor>
             </w:drawing>
           </mc:Choice>
-          <mc:Fallback>
+          <mc:Fallback xmlns:w16sdtdh="http://schemas.microsoft.com/office/word/2020/wordml/sdtdatahash" xmlns:w16="http://schemas.microsoft.com/office/word/2018/wordml" xmlns:w16cex="http://schemas.microsoft.com/office/word/2018/wordml/cex">
             <w:pict>
               <v:shape w14:anchorId="79FB685E" id="_x0000_s1035" type="#_x0000_t202" style="position:absolute;margin-left:362.5pt;margin-top:13.4pt;width:90.75pt;height:28.15pt;z-index:251674624;visibility:visible;mso-wrap-style:square;mso-width-percent:0;mso-height-percent:0;mso-wrap-distance-left:9pt;mso-wrap-distance-top:3.6pt;mso-wrap-distance-right:9pt;mso-wrap-distance-bottom:3.6pt;mso-position-horizontal:absolute;mso-position-horizontal-relative:text;mso-position-vertical:absolute;mso-position-vertical-relative:text;mso-width-percent:0;mso-height-percent:0;mso-width-relative:margin;mso-height-relative:margin;v-text-anchor:top" o:gfxdata="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">
                 <v:textbox>
@@ -1461,7 +1463,7 @@
               </wp:anchor>
             </w:drawing>
           </mc:Choice>
-          <mc:Fallback>
+          <mc:Fallback xmlns:w16sdtdh="http://schemas.microsoft.com/office/word/2020/wordml/sdtdatahash" xmlns:w16="http://schemas.microsoft.com/office/word/2018/wordml" xmlns:w16cex="http://schemas.microsoft.com/office/word/2018/wordml/cex">
             <w:pict>
               <v:roundrect w14:anchorId="165CB00A" id="Rectangle: Rounded Corners 15" o:spid="_x0000_s1036" style="position:absolute;margin-left:356.25pt;margin-top:.85pt;width:95.8pt;height:126.45pt;z-index:251672576;visibility:visible;mso-wrap-style:square;mso-wrap-distance-left:9pt;mso-wrap-distance-top:0;mso-wrap-distance-right:9pt;mso-wrap-distance-bottom:0;mso-position-horizontal:absolute;mso-position-horizontal-relative:text;mso-position-vertical:absolute;mso-position-vertical-relative:text;v-text-anchor:middle" arcsize="10923f" o:gfxdata="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" fillcolor="#4472c4 [3204]" strokecolor="#1f3763 [1604]" strokeweight="1pt">
                 <v:stroke joinstyle="miter"/>
@@ -1582,7 +1584,7 @@
               </wp:anchor>
             </w:drawing>
           </mc:Choice>
-          <mc:Fallback>
+          <mc:Fallback xmlns:w16sdtdh="http://schemas.microsoft.com/office/word/2020/wordml/sdtdatahash" xmlns:w16="http://schemas.microsoft.com/office/word/2018/wordml" xmlns:w16cex="http://schemas.microsoft.com/office/word/2018/wordml/cex">
             <w:pict>
               <v:shape w14:anchorId="57FB0113" id="_x0000_s1037" type="#_x0000_t202" style="position:absolute;margin-left:201.85pt;margin-top:8pt;width:133.1pt;height:22.95pt;rotation:-1116789fd;z-index:251676672;visibility:visible;mso-wrap-style:square;mso-width-percent:0;mso-height-percent:0;mso-wrap-distance-left:9pt;mso-wrap-distance-top:3.6pt;mso-wrap-distance-right:9pt;mso-wrap-distance-bottom:3.6pt;mso-position-horizontal:absolute;mso-position-horizontal-relative:text;mso-position-vertical:absolute;mso-position-vertical-relative:text;mso-width-percent:0;mso-height-percent:0;mso-width-relative:margin;mso-height-relative:margin;v-text-anchor:top" o:gfxdata="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">
                 <v:textbox>
@@ -1692,7 +1694,7 @@
               </wp:anchor>
             </w:drawing>
           </mc:Choice>
-          <mc:Fallback>
+          <mc:Fallback xmlns:w16sdtdh="http://schemas.microsoft.com/office/word/2020/wordml/sdtdatahash" xmlns:w16="http://schemas.microsoft.com/office/word/2018/wordml" xmlns:w16cex="http://schemas.microsoft.com/office/word/2018/wordml/cex">
             <w:pict>
               <v:shapetype w14:anchorId="52D6E9F1" id="_x0000_t32" coordsize="21600,21600" o:spt="32" o:oned="t" path="m,l21600,21600e" filled="f">
                 <v:path arrowok="t" fillok="f" o:connecttype="none"/>
@@ -1827,7 +1829,7 @@
               </wp:anchor>
             </w:drawing>
           </mc:Choice>
-          <mc:Fallback>
+          <mc:Fallback xmlns:w16sdtdh="http://schemas.microsoft.com/office/word/2020/wordml/sdtdatahash" xmlns:w16="http://schemas.microsoft.com/office/word/2018/wordml" xmlns:w16cex="http://schemas.microsoft.com/office/word/2018/wordml/cex">
             <w:pict>
               <v:roundrect w14:anchorId="154A9DBC" id="Rectangle: Rounded Corners 9" o:spid="_x0000_s1038" style="position:absolute;margin-left:78.25pt;margin-top:5.8pt;width:104.55pt;height:143.35pt;z-index:251668480;visibility:visible;mso-wrap-style:square;mso-wrap-distance-left:9pt;mso-wrap-distance-top:0;mso-wrap-distance-right:9pt;mso-wrap-distance-bottom:0;mso-position-horizontal:absolute;mso-position-horizontal-relative:text;mso-position-vertical:absolute;mso-position-vertical-relative:text;v-text-anchor:middle" arcsize="10923f" o:gfxdata="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" fillcolor="#4472c4 [3204]" strokecolor="#1f3763 [1604]" strokeweight="1pt">
                 <v:stroke joinstyle="miter"/>
@@ -1992,7 +1994,7 @@
               </wp:anchor>
             </w:drawing>
           </mc:Choice>
-          <mc:Fallback>
+          <mc:Fallback xmlns:w16sdtdh="http://schemas.microsoft.com/office/word/2020/wordml/sdtdatahash" xmlns:w16="http://schemas.microsoft.com/office/word/2018/wordml" xmlns:w16cex="http://schemas.microsoft.com/office/word/2018/wordml/cex">
             <w:pict>
               <v:shape w14:anchorId="72575B81" id="_x0000_s1039" type="#_x0000_t202" style="position:absolute;margin-left:544.3pt;margin-top:516.3pt;width:59.6pt;height:24.8pt;rotation:2486178fd;z-index:251692032;visibility:visible;mso-wrap-style:square;mso-width-percent:0;mso-height-percent:0;mso-wrap-distance-left:9pt;mso-wrap-distance-top:3.6pt;mso-wrap-distance-right:9pt;mso-wrap-distance-bottom:3.6pt;mso-position-horizontal:absolute;mso-position-horizontal-relative:text;mso-position-vertical:absolute;mso-position-vertical-relative:text;mso-width-percent:0;mso-height-percent:0;mso-width-relative:margin;mso-height-relative:margin;v-text-anchor:top" o:gfxdata="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">
                 <v:textbox>
@@ -2084,7 +2086,7 @@
               </wp:anchor>
             </w:drawing>
           </mc:Choice>
-          <mc:Fallback>
+          <mc:Fallback xmlns:w16sdtdh="http://schemas.microsoft.com/office/word/2020/wordml/sdtdatahash" xmlns:w16="http://schemas.microsoft.com/office/word/2018/wordml" xmlns:w16cex="http://schemas.microsoft.com/office/word/2018/wordml/cex">
             <w:pict>
               <v:shape w14:anchorId="5BEDAEF3" id="_x0000_s1040" type="#_x0000_t202" style="position:absolute;margin-left:490.3pt;margin-top:361.15pt;width:58.3pt;height:24.8pt;rotation:-3237760fd;z-index:251689984;visibility:visible;mso-wrap-style:square;mso-width-percent:0;mso-height-percent:0;mso-wrap-distance-left:9pt;mso-wrap-distance-top:3.6pt;mso-wrap-distance-right:9pt;mso-wrap-distance-bottom:3.6pt;mso-position-horizontal:absolute;mso-position-horizontal-relative:text;mso-position-vertical:absolute;mso-position-vertical-relative:text;mso-width-percent:0;mso-height-percent:0;mso-width-relative:margin;mso-height-relative:margin;v-text-anchor:top" o:gfxdata="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">
                 <v:textbox>
@@ -2167,7 +2169,7 @@
               </wp:anchor>
             </w:drawing>
           </mc:Choice>
-          <mc:Fallback>
+          <mc:Fallback xmlns:w16sdtdh="http://schemas.microsoft.com/office/word/2020/wordml/sdtdatahash" xmlns:w16="http://schemas.microsoft.com/office/word/2018/wordml" xmlns:w16cex="http://schemas.microsoft.com/office/word/2018/wordml/cex">
             <w:pict>
               <v:shape w14:anchorId="660B40AC" id="Straight Arrow Connector 25" o:spid="_x0000_s1026" type="#_x0000_t32" style="position:absolute;margin-left:532.55pt;margin-top:523.05pt;width:68.3pt;height:52.85pt;z-index:251687936;visibility:visible;mso-wrap-style:square;mso-width-percent:0;mso-height-percent:0;mso-wrap-distance-left:9pt;mso-wrap-distance-top:0;mso-wrap-distance-right:9pt;mso-wrap-distance-bottom:0;mso-position-horizontal:absolute;mso-position-horizontal-relative:text;mso-position-vertical:absolute;mso-position-vertical-relative:text;mso-width-percent:0;mso-height-percent:0;mso-width-relative:margin;mso-height-relative:margin" o:gfxdata="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" strokecolor="#4472c4 [3204]" strokeweight=".5pt">
                 <v:stroke endarrow="block" joinstyle="miter"/>
@@ -2235,7 +2237,7 @@
               </wp:anchor>
             </w:drawing>
           </mc:Choice>
-          <mc:Fallback>
+          <mc:Fallback xmlns:w16sdtdh="http://schemas.microsoft.com/office/word/2020/wordml/sdtdatahash" xmlns:w16="http://schemas.microsoft.com/office/word/2018/wordml" xmlns:w16cex="http://schemas.microsoft.com/office/word/2018/wordml/cex">
             <w:pict>
               <v:shape w14:anchorId="7443D6D6" id="Straight Arrow Connector 24" o:spid="_x0000_s1026" type="#_x0000_t32" style="position:absolute;margin-left:505.25pt;margin-top:356.2pt;width:49.65pt;height:57.1pt;flip:y;z-index:251685888;visibility:visible;mso-wrap-style:square;mso-wrap-distance-left:9pt;mso-wrap-distance-top:0;mso-wrap-distance-right:9pt;mso-wrap-distance-bottom:0;mso-position-horizontal:absolute;mso-position-horizontal-relative:text;mso-position-vertical:absolute;mso-position-vertical-relative:text" o:gfxdata="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" strokecolor="#4472c4 [3204]" strokeweight=".5pt">
                 <v:stroke endarrow="block" joinstyle="miter"/>
@@ -2327,7 +2329,7 @@
               </wp:anchor>
             </w:drawing>
           </mc:Choice>
-          <mc:Fallback>
+          <mc:Fallback xmlns:w16sdtdh="http://schemas.microsoft.com/office/word/2020/wordml/sdtdatahash" xmlns:w16="http://schemas.microsoft.com/office/word/2018/wordml" xmlns:w16cex="http://schemas.microsoft.com/office/word/2018/wordml/cex">
             <w:pict>
               <v:oval w14:anchorId="1A4D1CE3" id="Oval 23" o:spid="_x0000_s1041" style="position:absolute;margin-left:439.8pt;margin-top:409.05pt;width:104.1pt;height:130.45pt;z-index:251684864;visibility:visible;mso-wrap-style:square;mso-wrap-distance-left:9pt;mso-wrap-distance-top:0;mso-wrap-distance-right:9pt;mso-wrap-distance-bottom:0;mso-position-horizontal:absolute;mso-position-horizontal-relative:text;mso-position-vertical:absolute;mso-position-vertical-relative:text;v-text-anchor:middle" o:gfxdata="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" fillcolor="#4472c4 [3204]" strokecolor="#1f3763 [1604]" strokeweight="1pt">
                 <v:stroke joinstyle="miter"/>
@@ -2430,7 +2432,7 @@
               </wp:anchor>
             </w:drawing>
           </mc:Choice>
-          <mc:Fallback>
+          <mc:Fallback xmlns:w16sdtdh="http://schemas.microsoft.com/office/word/2020/wordml/sdtdatahash" xmlns:w16="http://schemas.microsoft.com/office/word/2018/wordml" xmlns:w16cex="http://schemas.microsoft.com/office/word/2018/wordml/cex">
             <w:pict>
               <v:shape w14:anchorId="32ADE00A" id="_x0000_s1042" type="#_x0000_t202" style="position:absolute;margin-left:281.3pt;margin-top:245.9pt;width:123.9pt;height:26.75pt;rotation:3349843fd;z-index:251683840;visibility:visible;mso-wrap-style:square;mso-width-percent:0;mso-height-percent:0;mso-wrap-distance-left:9pt;mso-wrap-distance-top:3.6pt;mso-wrap-distance-right:9pt;mso-wrap-distance-bottom:3.6pt;mso-position-horizontal:absolute;mso-position-horizontal-relative:text;mso-position-vertical:absolute;mso-position-vertical-relative:text;mso-width-percent:0;mso-height-percent:0;mso-width-relative:margin;mso-height-relative:margin;v-text-anchor:top" o:gfxdata="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">
                 <v:textbox>
@@ -2507,7 +2509,7 @@
               </wp:anchor>
             </w:drawing>
           </mc:Choice>
-          <mc:Fallback>
+          <mc:Fallback xmlns:w16sdtdh="http://schemas.microsoft.com/office/word/2020/wordml/sdtdatahash" xmlns:w16="http://schemas.microsoft.com/office/word/2018/wordml" xmlns:w16cex="http://schemas.microsoft.com/office/word/2018/wordml/cex">
             <w:pict>
               <v:shape w14:anchorId="10E08944" id="Straight Arrow Connector 21" o:spid="_x0000_s1026" type="#_x0000_t32" style="position:absolute;margin-left:182.4pt;margin-top:122.85pt;width:260.45pt;height:319pt;z-index:251681792;visibility:visible;mso-wrap-style:square;mso-wrap-distance-left:9pt;mso-wrap-distance-top:0;mso-wrap-distance-right:9pt;mso-wrap-distance-bottom:0;mso-position-horizontal:absolute;mso-position-horizontal-relative:text;mso-position-vertical:absolute;mso-position-vertical-relative:text" o:gfxdata="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" strokecolor="#4472c4 [3204]" strokeweight=".5pt">
                 <v:stroke endarrow="block" joinstyle="miter"/>
@@ -2590,7 +2592,7 @@
               </wp:anchor>
             </w:drawing>
           </mc:Choice>
-          <mc:Fallback>
+          <mc:Fallback xmlns:w16sdtdh="http://schemas.microsoft.com/office/word/2020/wordml/sdtdatahash" xmlns:w16="http://schemas.microsoft.com/office/word/2018/wordml" xmlns:w16cex="http://schemas.microsoft.com/office/word/2018/wordml/cex">
             <w:pict>
               <v:shape w14:anchorId="6F7D1618" id="_x0000_s1043" type="#_x0000_t202" style="position:absolute;margin-left:211.8pt;margin-top:73.45pt;width:128.9pt;height:23.4pt;rotation:-1215146fd;z-index:251680768;visibility:visible;mso-wrap-style:square;mso-width-percent:0;mso-height-percent:0;mso-wrap-distance-left:9pt;mso-wrap-distance-top:3.6pt;mso-wrap-distance-right:9pt;mso-wrap-distance-bottom:3.6pt;mso-position-horizontal:absolute;mso-position-horizontal-relative:text;mso-position-vertical:absolute;mso-position-vertical-relative:text;mso-width-percent:0;mso-height-percent:0;mso-width-relative:margin;mso-height-relative:margin;v-text-anchor:top" o:gfxdata="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">
                 <v:textbox>
@@ -2667,7 +2669,7 @@
               </wp:anchor>
             </w:drawing>
           </mc:Choice>
-          <mc:Fallback>
+          <mc:Fallback xmlns:w16sdtdh="http://schemas.microsoft.com/office/word/2020/wordml/sdtdatahash" xmlns:w16="http://schemas.microsoft.com/office/word/2018/wordml" xmlns:w16cex="http://schemas.microsoft.com/office/word/2018/wordml/cex">
             <w:pict>
               <v:shape w14:anchorId="20A52E9C" id="Straight Arrow Connector 19" o:spid="_x0000_s1026" type="#_x0000_t32" style="position:absolute;margin-left:179.15pt;margin-top:40pt;width:175pt;height:57.75pt;flip:x;z-index:251678720;visibility:visible;mso-wrap-style:square;mso-wrap-distance-left:9pt;mso-wrap-distance-top:0;mso-wrap-distance-right:9pt;mso-wrap-distance-bottom:0;mso-position-horizontal:absolute;mso-position-horizontal-relative:text;mso-position-vertical:absolute;mso-position-vertical-relative:text" o:gfxdata="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" strokecolor="#4472c4 [3204]" strokeweight=".5pt">
                 <v:stroke endarrow="block" joinstyle="miter"/>
@@ -2751,7 +2753,7 @@
               </wp:anchor>
             </w:drawing>
           </mc:Choice>
-          <mc:Fallback>
+          <mc:Fallback xmlns:w16sdtdh="http://schemas.microsoft.com/office/word/2020/wordml/sdtdatahash" xmlns:w16="http://schemas.microsoft.com/office/word/2018/wordml" xmlns:w16cex="http://schemas.microsoft.com/office/word/2018/wordml/cex">
             <w:pict>
               <v:oval w14:anchorId="123E3DE2" id="Oval 18" o:spid="_x0000_s1044" style="position:absolute;margin-left:344.9pt;margin-top:87.65pt;width:124.75pt;height:113.85pt;z-index:251677696;visibility:visible;mso-wrap-style:square;mso-wrap-distance-left:9pt;mso-wrap-distance-top:0;mso-wrap-distance-right:9pt;mso-wrap-distance-bottom:0;mso-position-horizontal:absolute;mso-position-horizontal-relative:text;mso-position-vertical:absolute;mso-position-vertical-relative:text;v-text-anchor:middle" o:gfxdata="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" fillcolor="#4472c4 [3204]" strokecolor="#1f3763 [1604]" strokeweight="1pt">
                 <v:stroke joinstyle="miter"/>
@@ -2861,7 +2863,7 @@
               </wp:anchor>
             </w:drawing>
           </mc:Choice>
-          <mc:Fallback>
+          <mc:Fallback xmlns:w16sdtdh="http://schemas.microsoft.com/office/word/2020/wordml/sdtdatahash" xmlns:w16="http://schemas.microsoft.com/office/word/2018/wordml" xmlns:w16cex="http://schemas.microsoft.com/office/word/2018/wordml/cex">
             <w:pict>
               <v:oval w14:anchorId="09B053E4" id="Oval 10" o:spid="_x0000_s1045" style="position:absolute;margin-left:71.35pt;margin-top:140.35pt;width:115.2pt;height:111.45pt;z-index:251669504;visibility:visible;mso-wrap-style:square;mso-width-percent:0;mso-height-percent:0;mso-wrap-distance-left:9pt;mso-wrap-distance-top:0;mso-wrap-distance-right:9pt;mso-wrap-distance-bottom:0;mso-position-horizontal:absolute;mso-position-horizontal-relative:text;mso-position-vertical:absolute;mso-position-vertical-relative:text;mso-width-percent:0;mso-height-percent:0;mso-width-relative:margin;mso-height-relative:margin;v-text-anchor:middle" o:gfxdata="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" fillcolor="#4472c4 [3204]" strokecolor="#1f3763 [1604]" strokeweight="1pt">
                 <v:stroke joinstyle="miter"/>
@@ -2917,7 +2919,7 @@
 </file>
 
 <file path=word/endnotes.xml><?xml version="1.0" encoding="utf-8"?>
-<w:endnotes xmlns:wpc="http://schemas.microsoft.com/office/word/2010/wordprocessingCanvas" xmlns:cx="http://schemas.microsoft.com/office/drawing/2014/chartex" xmlns:cx1="http://schemas.microsoft.com/office/drawing/2015/9/8/chartex" xmlns:cx2="http://schemas.microsoft.com/office/drawing/2015/10/21/chartex" xmlns:cx3="http://schemas.microsoft.com/office/drawing/2016/5/9/chartex" xmlns:cx4="http://schemas.microsoft.com/office/drawing/2016/5/10/chartex" xmlns:cx5="http://schemas.microsoft.com/office/drawing/2016/5/11/chartex" xmlns:cx6="http://schemas.microsoft.com/office/drawing/2016/5/12/chartex" xmlns:cx7="http://schemas.microsoft.com/office/drawing/2016/5/13/chartex" xmlns:cx8="http://schemas.microsoft.com/office/drawing/2016/5/14/chartex" xmlns:mc="http://schemas.openxmlformats.org/markup-compatibility/2006" xmlns:aink="http://schemas.microsoft.com/office/drawing/2016/ink" xmlns:am3d="http://schemas.microsoft.com/office/drawing/2017/model3d" xmlns:o="urn:schemas-microsoft-com:office:office" xmlns:r="http://schemas.openxmlformats.org/officeDocument/2006/relationships" xmlns:m="http://schemas.openxmlformats.org/officeDocument/2006/math" xmlns:v="urn:schemas-microsoft-com:vml" xmlns:wp14="http://schemas.microsoft.com/office/word/2010/wordprocessingDrawing" xmlns:wp="http://schemas.openxmlformats.org/drawingml/2006/wordprocessingDrawing" xmlns:w10="urn:schemas-microsoft-com:office:word" xmlns:w="http://schemas.openxmlformats.org/wordprocessingml/2006/main" xmlns:w14="http://schemas.microsoft.com/office/word/2010/wordml" xmlns:w15="http://schemas.microsoft.com/office/word/2012/wordml" xmlns:w16cex="http://schemas.microsoft.com/office/word/2018/wordml/cex" xmlns:w16cid="http://schemas.microsoft.com/office/word/2016/wordml/cid" xmlns:w16="http://schemas.microsoft.com/office/word/2018/wordml" xmlns:w16sdtdh="http://schemas.microsoft.com/office/word/2020/wordml/sdtdatahash" xmlns:w16se="http://schemas.microsoft.com/office/word/2015/wordml/symex" xmlns:wpg="http://schemas.microsoft.com/office/word/2010/wordprocessingGroup" xmlns:wpi="http://schemas.microsoft.com/office/word/2010/wordprocessingInk" xmlns:wne="http://schemas.microsoft.com/office/word/2006/wordml" xmlns:wps="http://schemas.microsoft.com/office/word/2010/wordprocessingShape" mc:Ignorable="w14 w15 w16se w16cid w16 w16cex w16sdtdh wp14">
+<w:endnotes xmlns:wpc="http://schemas.microsoft.com/office/word/2010/wordprocessingCanvas" xmlns:cx="http://schemas.microsoft.com/office/drawing/2014/chartex" xmlns:cx1="http://schemas.microsoft.com/office/drawing/2015/9/8/chartex" xmlns:cx2="http://schemas.microsoft.com/office/drawing/2015/10/21/chartex" xmlns:cx3="http://schemas.microsoft.com/office/drawing/2016/5/9/chartex" xmlns:cx4="http://schemas.microsoft.com/office/drawing/2016/5/10/chartex" xmlns:cx5="http://schemas.microsoft.com/office/drawing/2016/5/11/chartex" xmlns:cx6="http://schemas.microsoft.com/office/drawing/2016/5/12/chartex" xmlns:cx7="http://schemas.microsoft.com/office/drawing/2016/5/13/chartex" xmlns:cx8="http://schemas.microsoft.com/office/drawing/2016/5/14/chartex" xmlns:mc="http://schemas.openxmlformats.org/markup-compatibility/2006" xmlns:aink="http://schemas.microsoft.com/office/drawing/2016/ink" xmlns:am3d="http://schemas.microsoft.com/office/drawing/2017/model3d" xmlns:o="urn:schemas-microsoft-com:office:office" xmlns:r="http://schemas.openxmlformats.org/officeDocument/2006/relationships" xmlns:m="http://schemas.openxmlformats.org/officeDocument/2006/math" xmlns:v="urn:schemas-microsoft-com:vml" xmlns:wp14="http://schemas.microsoft.com/office/word/2010/wordprocessingDrawing" xmlns:wp="http://schemas.openxmlformats.org/drawingml/2006/wordprocessingDrawing" xmlns:w10="urn:schemas-microsoft-com:office:word" xmlns:w="http://schemas.openxmlformats.org/wordprocessingml/2006/main" xmlns:w14="http://schemas.microsoft.com/office/word/2010/wordml" xmlns:w15="http://schemas.microsoft.com/office/word/2012/wordml" xmlns:w16cid="http://schemas.microsoft.com/office/word/2016/wordml/cid" xmlns:w16se="http://schemas.microsoft.com/office/word/2015/wordml/symex" xmlns:wpg="http://schemas.microsoft.com/office/word/2010/wordprocessingGroup" xmlns:wpi="http://schemas.microsoft.com/office/word/2010/wordprocessingInk" xmlns:wne="http://schemas.microsoft.com/office/word/2006/wordml" xmlns:wps="http://schemas.microsoft.com/office/word/2010/wordprocessingShape" mc:Ignorable="w14 w15 w16se w16cid wp14">
   <w:endnote w:type="separator" w:id="-1">
     <w:p>
       <w:r>
@@ -2936,7 +2938,7 @@
 </file>
 
 <file path=word/footnotes.xml><?xml version="1.0" encoding="utf-8"?>
-<w:footnotes xmlns:wpc="http://schemas.microsoft.com/office/word/2010/wordprocessingCanvas" xmlns:cx="http://schemas.microsoft.com/office/drawing/2014/chartex" xmlns:cx1="http://schemas.microsoft.com/office/drawing/2015/9/8/chartex" xmlns:cx2="http://schemas.microsoft.com/office/drawing/2015/10/21/chartex" xmlns:cx3="http://schemas.microsoft.com/office/drawing/2016/5/9/chartex" xmlns:cx4="http://schemas.microsoft.com/office/drawing/2016/5/10/chartex" xmlns:cx5="http://schemas.microsoft.com/office/drawing/2016/5/11/chartex" xmlns:cx6="http://schemas.microsoft.com/office/drawing/2016/5/12/chartex" xmlns:cx7="http://schemas.microsoft.com/office/drawing/2016/5/13/chartex" xmlns:cx8="http://schemas.microsoft.com/office/drawing/2016/5/14/chartex" xmlns:mc="http://schemas.openxmlformats.org/markup-compatibility/2006" xmlns:aink="http://schemas.microsoft.com/office/drawing/2016/ink" xmlns:am3d="http://schemas.microsoft.com/office/drawing/2017/model3d" xmlns:o="urn:schemas-microsoft-com:office:office" xmlns:r="http://schemas.openxmlformats.org/officeDocument/2006/relationships" xmlns:m="http://schemas.openxmlformats.org/officeDocument/2006/math" xmlns:v="urn:schemas-microsoft-com:vml" xmlns:wp14="http://schemas.microsoft.com/office/word/2010/wordprocessingDrawing" xmlns:wp="http://schemas.openxmlformats.org/drawingml/2006/wordprocessingDrawing" xmlns:w10="urn:schemas-microsoft-com:office:word" xmlns:w="http://schemas.openxmlformats.org/wordprocessingml/2006/main" xmlns:w14="http://schemas.microsoft.com/office/word/2010/wordml" xmlns:w15="http://schemas.microsoft.com/office/word/2012/wordml" xmlns:w16cex="http://schemas.microsoft.com/office/word/2018/wordml/cex" xmlns:w16cid="http://schemas.microsoft.com/office/word/2016/wordml/cid" xmlns:w16="http://schemas.microsoft.com/office/word/2018/wordml" xmlns:w16sdtdh="http://schemas.microsoft.com/office/word/2020/wordml/sdtdatahash" xmlns:w16se="http://schemas.microsoft.com/office/word/2015/wordml/symex" xmlns:wpg="http://schemas.microsoft.com/office/word/2010/wordprocessingGroup" xmlns:wpi="http://schemas.microsoft.com/office/word/2010/wordprocessingInk" xmlns:wne="http://schemas.microsoft.com/office/word/2006/wordml" xmlns:wps="http://schemas.microsoft.com/office/word/2010/wordprocessingShape" mc:Ignorable="w14 w15 w16se w16cid w16 w16cex w16sdtdh wp14">
+<w:footnotes xmlns:wpc="http://schemas.microsoft.com/office/word/2010/wordprocessingCanvas" xmlns:cx="http://schemas.microsoft.com/office/drawing/2014/chartex" xmlns:cx1="http://schemas.microsoft.com/office/drawing/2015/9/8/chartex" xmlns:cx2="http://schemas.microsoft.com/office/drawing/2015/10/21/chartex" xmlns:cx3="http://schemas.microsoft.com/office/drawing/2016/5/9/chartex" xmlns:cx4="http://schemas.microsoft.com/office/drawing/2016/5/10/chartex" xmlns:cx5="http://schemas.microsoft.com/office/drawing/2016/5/11/chartex" xmlns:cx6="http://schemas.microsoft.com/office/drawing/2016/5/12/chartex" xmlns:cx7="http://schemas.microsoft.com/office/drawing/2016/5/13/chartex" xmlns:cx8="http://schemas.microsoft.com/office/drawing/2016/5/14/chartex" xmlns:mc="http://schemas.openxmlformats.org/markup-compatibility/2006" xmlns:aink="http://schemas.microsoft.com/office/drawing/2016/ink" xmlns:am3d="http://schemas.microsoft.com/office/drawing/2017/model3d" xmlns:o="urn:schemas-microsoft-com:office:office" xmlns:r="http://schemas.openxmlformats.org/officeDocument/2006/relationships" xmlns:m="http://schemas.openxmlformats.org/officeDocument/2006/math" xmlns:v="urn:schemas-microsoft-com:vml" xmlns:wp14="http://schemas.microsoft.com/office/word/2010/wordprocessingDrawing" xmlns:wp="http://schemas.openxmlformats.org/drawingml/2006/wordprocessingDrawing" xmlns:w10="urn:schemas-microsoft-com:office:word" xmlns:w="http://schemas.openxmlformats.org/wordprocessingml/2006/main" xmlns:w14="http://schemas.microsoft.com/office/word/2010/wordml" xmlns:w15="http://schemas.microsoft.com/office/word/2012/wordml" xmlns:w16cid="http://schemas.microsoft.com/office/word/2016/wordml/cid" xmlns:w16se="http://schemas.microsoft.com/office/word/2015/wordml/symex" xmlns:wpg="http://schemas.microsoft.com/office/word/2010/wordprocessingGroup" xmlns:wpi="http://schemas.microsoft.com/office/word/2010/wordprocessingInk" xmlns:wne="http://schemas.microsoft.com/office/word/2006/wordml" xmlns:wps="http://schemas.microsoft.com/office/word/2010/wordprocessingShape" mc:Ignorable="w14 w15 w16se w16cid wp14">
   <w:footnote w:type="separator" w:id="-1">
     <w:p>
       <w:r>
@@ -2955,7 +2957,7 @@
 </file>
 
 <file path=word/header1.xml><?xml version="1.0" encoding="utf-8"?>
-<w:hdr xmlns:wpc="http://schemas.microsoft.com/office/word/2010/wordprocessingCanvas" xmlns:cx="http://schemas.microsoft.com/office/drawing/2014/chartex" xmlns:cx1="http://schemas.microsoft.com/office/drawing/2015/9/8/chartex" xmlns:cx2="http://schemas.microsoft.com/office/drawing/2015/10/21/chartex" xmlns:cx3="http://schemas.microsoft.com/office/drawing/2016/5/9/chartex" xmlns:cx4="http://schemas.microsoft.com/office/drawing/2016/5/10/chartex" xmlns:cx5="http://schemas.microsoft.com/office/drawing/2016/5/11/chartex" xmlns:cx6="http://schemas.microsoft.com/office/drawing/2016/5/12/chartex" xmlns:cx7="http://schemas.microsoft.com/office/drawing/2016/5/13/chartex" xmlns:cx8="http://schemas.microsoft.com/office/drawing/2016/5/14/chartex" xmlns:mc="http://schemas.openxmlformats.org/markup-compatibility/2006" xmlns:aink="http://schemas.microsoft.com/office/drawing/2016/ink" xmlns:am3d="http://schemas.microsoft.com/office/drawing/2017/model3d" xmlns:o="urn:schemas-microsoft-com:office:office" xmlns:r="http://schemas.openxmlformats.org/officeDocument/2006/relationships" xmlns:m="http://schemas.openxmlformats.org/officeDocument/2006/math" xmlns:v="urn:schemas-microsoft-com:vml" xmlns:wp14="http://schemas.microsoft.com/office/word/2010/wordprocessingDrawing" xmlns:wp="http://schemas.openxmlformats.org/drawingml/2006/wordprocessingDrawing" xmlns:w10="urn:schemas-microsoft-com:office:word" xmlns:w="http://schemas.openxmlformats.org/wordprocessingml/2006/main" xmlns:w14="http://schemas.microsoft.com/office/word/2010/wordml" xmlns:w15="http://schemas.microsoft.com/office/word/2012/wordml" xmlns:w16cex="http://schemas.microsoft.com/office/word/2018/wordml/cex" xmlns:w16cid="http://schemas.microsoft.com/office/word/2016/wordml/cid" xmlns:w16="http://schemas.microsoft.com/office/word/2018/wordml" xmlns:w16sdtdh="http://schemas.microsoft.com/office/word/2020/wordml/sdtdatahash" xmlns:w16se="http://schemas.microsoft.com/office/word/2015/wordml/symex" xmlns:wpg="http://schemas.microsoft.com/office/word/2010/wordprocessingGroup" xmlns:wpi="http://schemas.microsoft.com/office/word/2010/wordprocessingInk" xmlns:wne="http://schemas.microsoft.com/office/word/2006/wordml" xmlns:wps="http://schemas.microsoft.com/office/word/2010/wordprocessingShape" mc:Ignorable="w14 w15 w16se w16cid w16 w16cex w16sdtdh wp14">
+<w:hdr xmlns:wpc="http://schemas.microsoft.com/office/word/2010/wordprocessingCanvas" xmlns:cx="http://schemas.microsoft.com/office/drawing/2014/chartex" xmlns:cx1="http://schemas.microsoft.com/office/drawing/2015/9/8/chartex" xmlns:cx2="http://schemas.microsoft.com/office/drawing/2015/10/21/chartex" xmlns:cx3="http://schemas.microsoft.com/office/drawing/2016/5/9/chartex" xmlns:cx4="http://schemas.microsoft.com/office/drawing/2016/5/10/chartex" xmlns:cx5="http://schemas.microsoft.com/office/drawing/2016/5/11/chartex" xmlns:cx6="http://schemas.microsoft.com/office/drawing/2016/5/12/chartex" xmlns:cx7="http://schemas.microsoft.com/office/drawing/2016/5/13/chartex" xmlns:cx8="http://schemas.microsoft.com/office/drawing/2016/5/14/chartex" xmlns:mc="http://schemas.openxmlformats.org/markup-compatibility/2006" xmlns:aink="http://schemas.microsoft.com/office/drawing/2016/ink" xmlns:am3d="http://schemas.microsoft.com/office/drawing/2017/model3d" xmlns:o="urn:schemas-microsoft-com:office:office" xmlns:r="http://schemas.openxmlformats.org/officeDocument/2006/relationships" xmlns:m="http://schemas.openxmlformats.org/officeDocument/2006/math" xmlns:v="urn:schemas-microsoft-com:vml" xmlns:wp14="http://schemas.microsoft.com/office/word/2010/wordprocessingDrawing" xmlns:wp="http://schemas.openxmlformats.org/drawingml/2006/wordprocessingDrawing" xmlns:w10="urn:schemas-microsoft-com:office:word" xmlns:w="http://schemas.openxmlformats.org/wordprocessingml/2006/main" xmlns:w14="http://schemas.microsoft.com/office/word/2010/wordml" xmlns:w15="http://schemas.microsoft.com/office/word/2012/wordml" xmlns:w16cid="http://schemas.microsoft.com/office/word/2016/wordml/cid" xmlns:w16se="http://schemas.microsoft.com/office/word/2015/wordml/symex" xmlns:wpg="http://schemas.microsoft.com/office/word/2010/wordprocessingGroup" xmlns:wpi="http://schemas.microsoft.com/office/word/2010/wordprocessingInk" xmlns:wne="http://schemas.microsoft.com/office/word/2006/wordml" xmlns:wps="http://schemas.microsoft.com/office/word/2010/wordprocessingShape" mc:Ignorable="w14 w15 w16se w16cid wp14">
   <w:p>
     <w:pPr>
       <w:pStyle w:val="Header"/>
@@ -3044,6 +3046,7 @@
                             <w:dataBinding w:prefixMappings="xmlns:ns0='http://purl.org/dc/elements/1.1/' xmlns:ns1='http://schemas.openxmlformats.org/package/2006/metadata/core-properties' " w:xpath="/ns1:coreProperties[1]/ns0:title[1]" w:storeItemID="{6C3C8BC8-F283-45AE-878A-BAB7291924A1}"/>
                             <w:text/>
                           </w:sdtPr>
+                          <w:sdtEndPr/>
                           <w:sdtContent>
                             <w:p>
                               <w:pPr>
@@ -3087,7 +3090,7 @@
             </wp:anchor>
           </w:drawing>
         </mc:Choice>
-        <mc:Fallback>
+        <mc:Fallback xmlns:w16sdtdh="http://schemas.microsoft.com/office/word/2020/wordml/sdtdatahash" xmlns:w16="http://schemas.microsoft.com/office/word/2018/wordml" xmlns:w16cex="http://schemas.microsoft.com/office/word/2018/wordml/cex">
           <w:pict>
             <v:rect w14:anchorId="74B476D7" id="Rectangle 197" o:spid="_x0000_s1046" style="position:absolute;left:0;text-align:left;margin-left:0;margin-top:0;width:468.5pt;height:21.3pt;z-index:-251657216;visibility:visible;mso-wrap-style:square;mso-width-percent:1000;mso-height-percent:27;mso-top-percent:45;mso-wrap-distance-left:9.35pt;mso-wrap-distance-top:0;mso-wrap-distance-right:9.35pt;mso-wrap-distance-bottom:0;mso-position-horizontal:center;mso-position-horizontal-relative:margin;mso-position-vertical-relative:page;mso-width-percent:1000;mso-height-percent:27;mso-top-percent:45;mso-width-relative:margin;mso-height-relative:page;v-text-anchor:middle" o:gfxdata="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" o:allowoverlap="f" fillcolor="#4472c4 [3204]" stroked="f" strokeweight="1pt">
               <v:textbox style="mso-fit-shape-to-text:t">
@@ -3148,7 +3151,7 @@
 </file>
 
 <file path=word/numbering.xml><?xml version="1.0" encoding="utf-8"?>
-<w:numbering xmlns:wpc="http://schemas.microsoft.com/office/word/2010/wordprocessingCanvas" xmlns:cx="http://schemas.microsoft.com/office/drawing/2014/chartex" xmlns:cx1="http://schemas.microsoft.com/office/drawing/2015/9/8/chartex" xmlns:cx2="http://schemas.microsoft.com/office/drawing/2015/10/21/chartex" xmlns:cx3="http://schemas.microsoft.com/office/drawing/2016/5/9/chartex" xmlns:cx4="http://schemas.microsoft.com/office/drawing/2016/5/10/chartex" xmlns:cx5="http://schemas.microsoft.com/office/drawing/2016/5/11/chartex" xmlns:cx6="http://schemas.microsoft.com/office/drawing/2016/5/12/chartex" xmlns:cx7="http://schemas.microsoft.com/office/drawing/2016/5/13/chartex" xmlns:cx8="http://schemas.microsoft.com/office/drawing/2016/5/14/chartex" xmlns:mc="http://schemas.openxmlformats.org/markup-compatibility/2006" xmlns:aink="http://schemas.microsoft.com/office/drawing/2016/ink" xmlns:am3d="http://schemas.microsoft.com/office/drawing/2017/model3d" xmlns:o="urn:schemas-microsoft-com:office:office" xmlns:r="http://schemas.openxmlformats.org/officeDocument/2006/relationships" xmlns:m="http://schemas.openxmlformats.org/officeDocument/2006/math" xmlns:v="urn:schemas-microsoft-com:vml" xmlns:wp14="http://schemas.microsoft.com/office/word/2010/wordprocessingDrawing" xmlns:wp="http://schemas.openxmlformats.org/drawingml/2006/wordprocessingDrawing" xmlns:w10="urn:schemas-microsoft-com:office:word" xmlns:w="http://schemas.openxmlformats.org/wordprocessingml/2006/main" xmlns:w14="http://schemas.microsoft.com/office/word/2010/wordml" xmlns:w15="http://schemas.microsoft.com/office/word/2012/wordml" xmlns:w16cex="http://schemas.microsoft.com/office/word/2018/wordml/cex" xmlns:w16cid="http://schemas.microsoft.com/office/word/2016/wordml/cid" xmlns:w16="http://schemas.microsoft.com/office/word/2018/wordml" xmlns:w16sdtdh="http://schemas.microsoft.com/office/word/2020/wordml/sdtdatahash" xmlns:w16se="http://schemas.microsoft.com/office/word/2015/wordml/symex" xmlns:wpg="http://schemas.microsoft.com/office/word/2010/wordprocessingGroup" xmlns:wpi="http://schemas.microsoft.com/office/word/2010/wordprocessingInk" xmlns:wne="http://schemas.microsoft.com/office/word/2006/wordml" xmlns:wps="http://schemas.microsoft.com/office/word/2010/wordprocessingShape" mc:Ignorable="w14 w15 w16se w16cid w16 w16cex w16sdtdh wp14">
+<w:numbering xmlns:wpc="http://schemas.microsoft.com/office/word/2010/wordprocessingCanvas" xmlns:cx="http://schemas.microsoft.com/office/drawing/2014/chartex" xmlns:cx1="http://schemas.microsoft.com/office/drawing/2015/9/8/chartex" xmlns:cx2="http://schemas.microsoft.com/office/drawing/2015/10/21/chartex" xmlns:cx3="http://schemas.microsoft.com/office/drawing/2016/5/9/chartex" xmlns:cx4="http://schemas.microsoft.com/office/drawing/2016/5/10/chartex" xmlns:cx5="http://schemas.microsoft.com/office/drawing/2016/5/11/chartex" xmlns:cx6="http://schemas.microsoft.com/office/drawing/2016/5/12/chartex" xmlns:cx7="http://schemas.microsoft.com/office/drawing/2016/5/13/chartex" xmlns:cx8="http://schemas.microsoft.com/office/drawing/2016/5/14/chartex" xmlns:mc="http://schemas.openxmlformats.org/markup-compatibility/2006" xmlns:aink="http://schemas.microsoft.com/office/drawing/2016/ink" xmlns:am3d="http://schemas.microsoft.com/office/drawing/2017/model3d" xmlns:o="urn:schemas-microsoft-com:office:office" xmlns:r="http://schemas.openxmlformats.org/officeDocument/2006/relationships" xmlns:m="http://schemas.openxmlformats.org/officeDocument/2006/math" xmlns:v="urn:schemas-microsoft-com:vml" xmlns:wp14="http://schemas.microsoft.com/office/word/2010/wordprocessingDrawing" xmlns:wp="http://schemas.openxmlformats.org/drawingml/2006/wordprocessingDrawing" xmlns:w10="urn:schemas-microsoft-com:office:word" xmlns:w="http://schemas.openxmlformats.org/wordprocessingml/2006/main" xmlns:w14="http://schemas.microsoft.com/office/word/2010/wordml" xmlns:w15="http://schemas.microsoft.com/office/word/2012/wordml" xmlns:w16cid="http://schemas.microsoft.com/office/word/2016/wordml/cid" xmlns:w16se="http://schemas.microsoft.com/office/word/2015/wordml/symex" xmlns:wpg="http://schemas.microsoft.com/office/word/2010/wordprocessingGroup" xmlns:wpi="http://schemas.microsoft.com/office/word/2010/wordprocessingInk" xmlns:wne="http://schemas.microsoft.com/office/word/2006/wordml" xmlns:wps="http://schemas.microsoft.com/office/word/2010/wordprocessingShape" mc:Ignorable="w14 w15 w16se w16cid wp14">
   <w:abstractNum w:abstractNumId="0" w15:restartNumberingAfterBreak="0">
     <w:nsid w:val="1C7D17CA"/>
     <w:multiLevelType w:val="hybridMultilevel"/>
@@ -3501,7 +3504,7 @@
 </file>
 
 <file path=word/styles.xml><?xml version="1.0" encoding="utf-8"?>
-<w:styles xmlns:mc="http://schemas.openxmlformats.org/markup-compatibility/2006" xmlns:r="http://schemas.openxmlformats.org/officeDocument/2006/relationships" xmlns:w="http://schemas.openxmlformats.org/wordprocessingml/2006/main" xmlns:w14="http://schemas.microsoft.com/office/word/2010/wordml" xmlns:w15="http://schemas.microsoft.com/office/word/2012/wordml" xmlns:w16cex="http://schemas.microsoft.com/office/word/2018/wordml/cex" xmlns:w16cid="http://schemas.microsoft.com/office/word/2016/wordml/cid" xmlns:w16="http://schemas.microsoft.com/office/word/2018/wordml" xmlns:w16sdtdh="http://schemas.microsoft.com/office/word/2020/wordml/sdtdatahash" xmlns:w16se="http://schemas.microsoft.com/office/word/2015/wordml/symex" mc:Ignorable="w14 w15 w16se w16cid w16 w16cex w16sdtdh">
+<w:styles xmlns:mc="http://schemas.openxmlformats.org/markup-compatibility/2006" xmlns:r="http://schemas.openxmlformats.org/officeDocument/2006/relationships" xmlns:w="http://schemas.openxmlformats.org/wordprocessingml/2006/main" xmlns:w14="http://schemas.microsoft.com/office/word/2010/wordml" xmlns:w15="http://schemas.microsoft.com/office/word/2012/wordml" xmlns:w16cid="http://schemas.microsoft.com/office/word/2016/wordml/cid" xmlns:w16se="http://schemas.microsoft.com/office/word/2015/wordml/symex" mc:Ignorable="w14 w15 w16se w16cid">
   <w:docDefaults>
     <w:rPrDefault>
       <w:rPr>
@@ -3517,7 +3520,7 @@
       </w:pPr>
     </w:pPrDefault>
   </w:docDefaults>
-  <w:latentStyles w:defLockedState="0" w:defUIPriority="99" w:defSemiHidden="0" w:defUnhideWhenUsed="0" w:defQFormat="0" w:count="376">
+  <w:latentStyles w:defLockedState="0" w:defUIPriority="99" w:defSemiHidden="0" w:defUnhideWhenUsed="0" w:defQFormat="0" w:count="375">
     <w:lsdException w:name="Normal" w:uiPriority="0" w:qFormat="1"/>
     <w:lsdException w:name="heading 1" w:uiPriority="9" w:qFormat="1"/>
     <w:lsdException w:name="heading 2" w:semiHidden="1" w:uiPriority="9" w:unhideWhenUsed="1" w:qFormat="1"/>
@@ -3893,7 +3896,6 @@
     <w:lsdException w:name="Smart Hyperlink" w:semiHidden="1" w:unhideWhenUsed="1"/>
     <w:lsdException w:name="Hashtag" w:semiHidden="1" w:unhideWhenUsed="1"/>
     <w:lsdException w:name="Unresolved Mention" w:semiHidden="1" w:unhideWhenUsed="1"/>
-    <w:lsdException w:name="Smart Link" w:semiHidden="1" w:unhideWhenUsed="1"/>
   </w:latentStyles>
   <w:style w:type="paragraph" w:default="1" w:styleId="Normal">
     <w:name w:val="Normal"/>

</xml_diff>